<commit_message>
Businesscase updated. Rolverdeling aangepast
</commit_message>
<xml_diff>
--- a/Documenten/NerdyGadgets Business Case.docx
+++ b/Documenten/NerdyGadgets Business Case.docx
@@ -89,21 +89,11 @@
                             <w:pPr>
                               <w:pStyle w:val="Titel"/>
                             </w:pPr>
-                            <w:r>
-                              <w:fldChar w:fldCharType="begin"/>
-                            </w:r>
-                            <w:r>
-                              <w:instrText xml:space="preserve"> TITLE  \* MERGEFORMAT </w:instrText>
-                            </w:r>
-                            <w:r>
-                              <w:fldChar w:fldCharType="separate"/>
-                            </w:r>
-                            <w:r>
-                              <w:t>Business Case</w:t>
-                            </w:r>
-                            <w:r>
-                              <w:fldChar w:fldCharType="end"/>
-                            </w:r>
+                            <w:fldSimple w:instr=" TITLE  \* MERGEFORMAT ">
+                              <w:r>
+                                <w:t>Business Case</w:t>
+                              </w:r>
+                            </w:fldSimple>
                           </w:p>
                         </w:txbxContent>
                       </wps:txbx>
@@ -159,21 +149,11 @@
                       <w:pPr>
                         <w:pStyle w:val="Titel"/>
                       </w:pPr>
-                      <w:r>
-                        <w:fldChar w:fldCharType="begin"/>
-                      </w:r>
-                      <w:r>
-                        <w:instrText xml:space="preserve"> TITLE  \* MERGEFORMAT </w:instrText>
-                      </w:r>
-                      <w:r>
-                        <w:fldChar w:fldCharType="separate"/>
-                      </w:r>
-                      <w:r>
-                        <w:t>Business Case</w:t>
-                      </w:r>
-                      <w:r>
-                        <w:fldChar w:fldCharType="end"/>
-                      </w:r>
+                      <w:fldSimple w:instr=" TITLE  \* MERGEFORMAT ">
+                        <w:r>
+                          <w:t>Business Case</w:t>
+                        </w:r>
+                      </w:fldSimple>
                     </w:p>
                   </w:txbxContent>
                 </v:textbox>
@@ -692,14 +672,24 @@
                 <w:color w:val="000000"/>
               </w:rPr>
             </w:pPr>
-            <w:proofErr w:type="spellStart"/>
-            <w:r>
-              <w:rPr>
-                <w:color w:val="000000"/>
-              </w:rPr>
-              <w:t>voolopig</w:t>
-            </w:r>
-            <w:proofErr w:type="spellEnd"/>
+            <w:r>
+              <w:rPr>
+                <w:color w:val="000000"/>
+              </w:rPr>
+              <w:t>voo</w:t>
+            </w:r>
+            <w:r>
+              <w:rPr>
+                <w:color w:val="000000"/>
+              </w:rPr>
+              <w:t>r</w:t>
+            </w:r>
+            <w:r>
+              <w:rPr>
+                <w:color w:val="000000"/>
+              </w:rPr>
+              <w:t>lopig</w:t>
+            </w:r>
           </w:p>
         </w:tc>
       </w:tr>
@@ -814,12 +804,28 @@
                 <w:color w:val="000000"/>
               </w:rPr>
             </w:pPr>
-            <w:r>
-              <w:rPr>
-                <w:color w:val="000000"/>
-              </w:rPr>
-              <w:t>R.A. Menko</w:t>
-            </w:r>
+            <w:proofErr w:type="spellStart"/>
+            <w:r>
+              <w:rPr>
+                <w:color w:val="000000"/>
+              </w:rPr>
+              <w:t>Berrit</w:t>
+            </w:r>
+            <w:proofErr w:type="spellEnd"/>
+            <w:r>
+              <w:rPr>
+                <w:color w:val="000000"/>
+              </w:rPr>
+              <w:t xml:space="preserve"> </w:t>
+            </w:r>
+            <w:proofErr w:type="spellStart"/>
+            <w:r>
+              <w:rPr>
+                <w:color w:val="000000"/>
+              </w:rPr>
+              <w:t>Clarijs</w:t>
+            </w:r>
+            <w:proofErr w:type="spellEnd"/>
           </w:p>
         </w:tc>
       </w:tr>
@@ -1318,7 +1324,7 @@
                 <w:iCs w:val="0"/>
                 <w:color w:val="000000"/>
               </w:rPr>
-              <w:t>Teamleden ingevuld</w:t>
+              <w:t>Rolverdeling aangepast</w:t>
             </w:r>
           </w:p>
         </w:tc>
@@ -1589,24 +1595,37 @@
                 <w:color w:val="000000"/>
               </w:rPr>
             </w:pPr>
-            <w:r>
-              <w:rPr>
-                <w:rFonts w:ascii="Verdana" w:eastAsia="MS Mincho" w:hAnsi="Verdana"/>
-                <w:i w:val="0"/>
-                <w:iCs w:val="0"/>
-                <w:color w:val="000000"/>
-              </w:rPr>
-              <w:t>R</w:t>
-            </w:r>
-            <w:r>
-              <w:rPr>
-                <w:rFonts w:ascii="Verdana" w:eastAsia="MS Mincho" w:hAnsi="Verdana"/>
-                <w:i w:val="0"/>
-                <w:iCs w:val="0"/>
-                <w:color w:val="000000"/>
-              </w:rPr>
-              <w:t>.A. Menko</w:t>
-            </w:r>
+            <w:proofErr w:type="spellStart"/>
+            <w:r>
+              <w:rPr>
+                <w:rFonts w:ascii="Verdana" w:eastAsia="MS Mincho" w:hAnsi="Verdana"/>
+                <w:i w:val="0"/>
+                <w:iCs w:val="0"/>
+                <w:color w:val="000000"/>
+              </w:rPr>
+              <w:t>Berrit</w:t>
+            </w:r>
+            <w:proofErr w:type="spellEnd"/>
+            <w:r>
+              <w:rPr>
+                <w:rFonts w:ascii="Verdana" w:eastAsia="MS Mincho" w:hAnsi="Verdana"/>
+                <w:i w:val="0"/>
+                <w:iCs w:val="0"/>
+                <w:color w:val="000000"/>
+              </w:rPr>
+              <w:t xml:space="preserve"> </w:t>
+            </w:r>
+            <w:proofErr w:type="spellStart"/>
+            <w:r>
+              <w:rPr>
+                <w:rFonts w:ascii="Verdana" w:eastAsia="MS Mincho" w:hAnsi="Verdana"/>
+                <w:i w:val="0"/>
+                <w:iCs w:val="0"/>
+                <w:color w:val="000000"/>
+              </w:rPr>
+              <w:t>Clarijs</w:t>
+            </w:r>
+            <w:proofErr w:type="spellEnd"/>
           </w:p>
         </w:tc>
         <w:tc>
@@ -1774,7 +1793,7 @@
                 <w:iCs w:val="0"/>
                 <w:color w:val="000000"/>
               </w:rPr>
-              <w:t>Ivar Post</w:t>
+              <w:t>Jasper in ‘t Veld</w:t>
             </w:r>
           </w:p>
         </w:tc>
@@ -1820,6 +1839,15 @@
                 <w:color w:val="000000"/>
               </w:rPr>
             </w:pPr>
+            <w:r>
+              <w:rPr>
+                <w:rFonts w:ascii="Verdana" w:eastAsia="MS Mincho" w:hAnsi="Verdana"/>
+                <w:i w:val="0"/>
+                <w:iCs w:val="0"/>
+                <w:color w:val="000000"/>
+              </w:rPr>
+              <w:t>Projectleider, Teamleider</w:t>
+            </w:r>
           </w:p>
         </w:tc>
         <w:tc>
@@ -2542,7 +2570,7 @@
                 <w:iCs w:val="0"/>
                 <w:color w:val="000000"/>
               </w:rPr>
-              <w:t>Jasper in ‘t Veld</w:t>
+              <w:t>Ivar Post</w:t>
             </w:r>
           </w:p>
         </w:tc>
@@ -2588,6 +2616,15 @@
                 <w:color w:val="000000"/>
               </w:rPr>
             </w:pPr>
+            <w:r>
+              <w:rPr>
+                <w:rFonts w:ascii="Verdana" w:eastAsia="MS Mincho" w:hAnsi="Verdana"/>
+                <w:i w:val="0"/>
+                <w:iCs w:val="0"/>
+                <w:color w:val="000000"/>
+              </w:rPr>
+              <w:t>Teamlid</w:t>
+            </w:r>
           </w:p>
         </w:tc>
         <w:tc>
@@ -2701,10 +2738,10 @@
         <w:tblLook w:val="0000" w:firstRow="0" w:lastRow="0" w:firstColumn="0" w:lastColumn="0" w:noHBand="0" w:noVBand="0"/>
       </w:tblPr>
       <w:tblGrid>
-        <w:gridCol w:w="3130"/>
-        <w:gridCol w:w="3420"/>
-        <w:gridCol w:w="1080"/>
-        <w:gridCol w:w="1260"/>
+        <w:gridCol w:w="3064"/>
+        <w:gridCol w:w="3344"/>
+        <w:gridCol w:w="1223"/>
+        <w:gridCol w:w="1259"/>
       </w:tblGrid>
       <w:tr>
         <w:trPr>
@@ -2712,7 +2749,7 @@
         </w:trPr>
         <w:tc>
           <w:tcPr>
-            <w:tcW w:w="3130" w:type="dxa"/>
+            <w:tcW w:w="3064" w:type="dxa"/>
             <w:tcBorders>
               <w:top w:val="single" w:sz="4" w:space="0" w:color="auto"/>
               <w:left w:val="single" w:sz="4" w:space="0" w:color="auto"/>
@@ -2742,7 +2779,7 @@
         </w:tc>
         <w:tc>
           <w:tcPr>
-            <w:tcW w:w="3420" w:type="dxa"/>
+            <w:tcW w:w="3344" w:type="dxa"/>
             <w:tcBorders>
               <w:top w:val="single" w:sz="4" w:space="0" w:color="auto"/>
               <w:left w:val="single" w:sz="4" w:space="0" w:color="auto"/>
@@ -2772,7 +2809,7 @@
         </w:tc>
         <w:tc>
           <w:tcPr>
-            <w:tcW w:w="1080" w:type="dxa"/>
+            <w:tcW w:w="1223" w:type="dxa"/>
             <w:tcBorders>
               <w:top w:val="single" w:sz="4" w:space="0" w:color="auto"/>
               <w:left w:val="single" w:sz="4" w:space="0" w:color="auto"/>
@@ -2802,7 +2839,7 @@
         </w:tc>
         <w:tc>
           <w:tcPr>
-            <w:tcW w:w="1260" w:type="dxa"/>
+            <w:tcW w:w="1259" w:type="dxa"/>
             <w:tcBorders>
               <w:top w:val="single" w:sz="4" w:space="0" w:color="auto"/>
               <w:left w:val="single" w:sz="4" w:space="0" w:color="auto"/>
@@ -2837,7 +2874,7 @@
         </w:trPr>
         <w:tc>
           <w:tcPr>
-            <w:tcW w:w="3130" w:type="dxa"/>
+            <w:tcW w:w="3064" w:type="dxa"/>
             <w:tcBorders>
               <w:top w:val="single" w:sz="4" w:space="0" w:color="auto"/>
               <w:left w:val="single" w:sz="4" w:space="0" w:color="auto"/>
@@ -2855,11 +2892,42 @@
                 <w:color w:val="000000"/>
               </w:rPr>
             </w:pPr>
-          </w:p>
-        </w:tc>
-        <w:tc>
-          <w:tcPr>
-            <w:tcW w:w="3420" w:type="dxa"/>
+            <w:proofErr w:type="spellStart"/>
+            <w:r>
+              <w:rPr>
+                <w:rFonts w:ascii="Verdana" w:eastAsia="MS Mincho" w:hAnsi="Verdana"/>
+                <w:i w:val="0"/>
+                <w:iCs w:val="0"/>
+                <w:color w:val="000000"/>
+              </w:rPr>
+              <w:t>Berrit</w:t>
+            </w:r>
+            <w:proofErr w:type="spellEnd"/>
+            <w:r>
+              <w:rPr>
+                <w:rFonts w:ascii="Verdana" w:eastAsia="MS Mincho" w:hAnsi="Verdana"/>
+                <w:i w:val="0"/>
+                <w:iCs w:val="0"/>
+                <w:color w:val="000000"/>
+              </w:rPr>
+              <w:t xml:space="preserve"> </w:t>
+            </w:r>
+            <w:proofErr w:type="spellStart"/>
+            <w:r>
+              <w:rPr>
+                <w:rFonts w:ascii="Verdana" w:eastAsia="MS Mincho" w:hAnsi="Verdana"/>
+                <w:i w:val="0"/>
+                <w:iCs w:val="0"/>
+                <w:color w:val="000000"/>
+              </w:rPr>
+              <w:t>Clarijs</w:t>
+            </w:r>
+            <w:proofErr w:type="spellEnd"/>
+          </w:p>
+        </w:tc>
+        <w:tc>
+          <w:tcPr>
+            <w:tcW w:w="3344" w:type="dxa"/>
             <w:tcBorders>
               <w:top w:val="single" w:sz="4" w:space="0" w:color="auto"/>
               <w:left w:val="single" w:sz="4" w:space="0" w:color="auto"/>
@@ -2877,11 +2945,20 @@
                 <w:color w:val="000000"/>
               </w:rPr>
             </w:pPr>
-          </w:p>
-        </w:tc>
-        <w:tc>
-          <w:tcPr>
-            <w:tcW w:w="1080" w:type="dxa"/>
+            <w:r>
+              <w:rPr>
+                <w:rFonts w:ascii="Verdana" w:eastAsia="MS Mincho" w:hAnsi="Verdana"/>
+                <w:i w:val="0"/>
+                <w:iCs w:val="0"/>
+                <w:color w:val="000000"/>
+              </w:rPr>
+              <w:t>projectmanager</w:t>
+            </w:r>
+          </w:p>
+        </w:tc>
+        <w:tc>
+          <w:tcPr>
+            <w:tcW w:w="1223" w:type="dxa"/>
             <w:tcBorders>
               <w:top w:val="single" w:sz="4" w:space="0" w:color="auto"/>
               <w:left w:val="single" w:sz="4" w:space="0" w:color="auto"/>
@@ -2899,11 +2976,20 @@
                 <w:color w:val="000000"/>
               </w:rPr>
             </w:pPr>
-          </w:p>
-        </w:tc>
-        <w:tc>
-          <w:tcPr>
-            <w:tcW w:w="1260" w:type="dxa"/>
+            <w:r>
+              <w:rPr>
+                <w:rFonts w:ascii="Verdana" w:eastAsia="MS Mincho" w:hAnsi="Verdana"/>
+                <w:i w:val="0"/>
+                <w:iCs w:val="0"/>
+                <w:color w:val="000000"/>
+              </w:rPr>
+              <w:t>23-08-2020</w:t>
+            </w:r>
+          </w:p>
+        </w:tc>
+        <w:tc>
+          <w:tcPr>
+            <w:tcW w:w="1259" w:type="dxa"/>
             <w:tcBorders>
               <w:top w:val="single" w:sz="4" w:space="0" w:color="auto"/>
               <w:left w:val="single" w:sz="4" w:space="0" w:color="auto"/>
@@ -2921,6 +3007,15 @@
                 <w:color w:val="000000"/>
               </w:rPr>
             </w:pPr>
+            <w:r>
+              <w:rPr>
+                <w:rFonts w:ascii="Verdana" w:eastAsia="MS Mincho" w:hAnsi="Verdana"/>
+                <w:i w:val="0"/>
+                <w:iCs w:val="0"/>
+                <w:color w:val="000000"/>
+              </w:rPr>
+              <w:t>1.0</w:t>
+            </w:r>
           </w:p>
         </w:tc>
       </w:tr>
@@ -2930,7 +3025,7 @@
         </w:trPr>
         <w:tc>
           <w:tcPr>
-            <w:tcW w:w="3130" w:type="dxa"/>
+            <w:tcW w:w="3064" w:type="dxa"/>
             <w:tcBorders>
               <w:top w:val="single" w:sz="4" w:space="0" w:color="auto"/>
               <w:left w:val="single" w:sz="4" w:space="0" w:color="auto"/>
@@ -2948,11 +3043,20 @@
                 <w:color w:val="000000"/>
               </w:rPr>
             </w:pPr>
-          </w:p>
-        </w:tc>
-        <w:tc>
-          <w:tcPr>
-            <w:tcW w:w="3420" w:type="dxa"/>
+            <w:r>
+              <w:rPr>
+                <w:rFonts w:ascii="Verdana" w:eastAsia="MS Mincho" w:hAnsi="Verdana"/>
+                <w:i w:val="0"/>
+                <w:iCs w:val="0"/>
+                <w:color w:val="000000"/>
+              </w:rPr>
+              <w:t>Jasper in ‘t Veld</w:t>
+            </w:r>
+          </w:p>
+        </w:tc>
+        <w:tc>
+          <w:tcPr>
+            <w:tcW w:w="3344" w:type="dxa"/>
             <w:tcBorders>
               <w:top w:val="single" w:sz="4" w:space="0" w:color="auto"/>
               <w:left w:val="single" w:sz="4" w:space="0" w:color="auto"/>
@@ -2970,11 +3074,20 @@
                 <w:color w:val="000000"/>
               </w:rPr>
             </w:pPr>
-          </w:p>
-        </w:tc>
-        <w:tc>
-          <w:tcPr>
-            <w:tcW w:w="1080" w:type="dxa"/>
+            <w:r>
+              <w:rPr>
+                <w:rFonts w:ascii="Verdana" w:eastAsia="MS Mincho" w:hAnsi="Verdana"/>
+                <w:i w:val="0"/>
+                <w:iCs w:val="0"/>
+                <w:color w:val="000000"/>
+              </w:rPr>
+              <w:t>Projectleider, Teamleider</w:t>
+            </w:r>
+          </w:p>
+        </w:tc>
+        <w:tc>
+          <w:tcPr>
+            <w:tcW w:w="1223" w:type="dxa"/>
             <w:tcBorders>
               <w:top w:val="single" w:sz="4" w:space="0" w:color="auto"/>
               <w:left w:val="single" w:sz="4" w:space="0" w:color="auto"/>
@@ -2992,11 +3105,20 @@
                 <w:color w:val="000000"/>
               </w:rPr>
             </w:pPr>
-          </w:p>
-        </w:tc>
-        <w:tc>
-          <w:tcPr>
-            <w:tcW w:w="1260" w:type="dxa"/>
+            <w:r>
+              <w:rPr>
+                <w:rFonts w:ascii="Verdana" w:eastAsia="MS Mincho" w:hAnsi="Verdana"/>
+                <w:i w:val="0"/>
+                <w:iCs w:val="0"/>
+                <w:color w:val="000000"/>
+              </w:rPr>
+              <w:t>2-10-2020</w:t>
+            </w:r>
+          </w:p>
+        </w:tc>
+        <w:tc>
+          <w:tcPr>
+            <w:tcW w:w="1259" w:type="dxa"/>
             <w:tcBorders>
               <w:top w:val="single" w:sz="4" w:space="0" w:color="auto"/>
               <w:left w:val="single" w:sz="4" w:space="0" w:color="auto"/>
@@ -3014,6 +3136,15 @@
                 <w:color w:val="000000"/>
               </w:rPr>
             </w:pPr>
+            <w:r>
+              <w:rPr>
+                <w:rFonts w:ascii="Verdana" w:eastAsia="MS Mincho" w:hAnsi="Verdana"/>
+                <w:i w:val="0"/>
+                <w:iCs w:val="0"/>
+                <w:color w:val="000000"/>
+              </w:rPr>
+              <w:t>1.1</w:t>
+            </w:r>
           </w:p>
         </w:tc>
       </w:tr>
@@ -3023,7 +3154,7 @@
         </w:trPr>
         <w:tc>
           <w:tcPr>
-            <w:tcW w:w="3130" w:type="dxa"/>
+            <w:tcW w:w="3064" w:type="dxa"/>
             <w:tcBorders>
               <w:top w:val="single" w:sz="4" w:space="0" w:color="auto"/>
               <w:left w:val="single" w:sz="4" w:space="0" w:color="auto"/>
@@ -3041,11 +3172,31 @@
                 <w:color w:val="000000"/>
               </w:rPr>
             </w:pPr>
-          </w:p>
-        </w:tc>
-        <w:tc>
-          <w:tcPr>
-            <w:tcW w:w="3420" w:type="dxa"/>
+            <w:r>
+              <w:rPr>
+                <w:rFonts w:ascii="Verdana" w:eastAsia="MS Mincho" w:hAnsi="Verdana"/>
+                <w:i w:val="0"/>
+                <w:iCs w:val="0"/>
+                <w:color w:val="000000"/>
+              </w:rPr>
+              <w:t xml:space="preserve">Jan Willem </w:t>
+            </w:r>
+            <w:proofErr w:type="spellStart"/>
+            <w:r>
+              <w:rPr>
+                <w:rFonts w:ascii="Verdana" w:eastAsia="MS Mincho" w:hAnsi="Verdana"/>
+                <w:i w:val="0"/>
+                <w:iCs w:val="0"/>
+                <w:color w:val="000000"/>
+              </w:rPr>
+              <w:t>Grimme</w:t>
+            </w:r>
+            <w:proofErr w:type="spellEnd"/>
+          </w:p>
+        </w:tc>
+        <w:tc>
+          <w:tcPr>
+            <w:tcW w:w="3344" w:type="dxa"/>
             <w:tcBorders>
               <w:top w:val="single" w:sz="4" w:space="0" w:color="auto"/>
               <w:left w:val="single" w:sz="4" w:space="0" w:color="auto"/>
@@ -3063,11 +3214,20 @@
                 <w:color w:val="000000"/>
               </w:rPr>
             </w:pPr>
-          </w:p>
-        </w:tc>
-        <w:tc>
-          <w:tcPr>
-            <w:tcW w:w="1080" w:type="dxa"/>
+            <w:r>
+              <w:rPr>
+                <w:rFonts w:ascii="Verdana" w:eastAsia="MS Mincho" w:hAnsi="Verdana"/>
+                <w:i w:val="0"/>
+                <w:iCs w:val="0"/>
+                <w:color w:val="000000"/>
+              </w:rPr>
+              <w:t>Teamlid</w:t>
+            </w:r>
+          </w:p>
+        </w:tc>
+        <w:tc>
+          <w:tcPr>
+            <w:tcW w:w="1223" w:type="dxa"/>
             <w:tcBorders>
               <w:top w:val="single" w:sz="4" w:space="0" w:color="auto"/>
               <w:left w:val="single" w:sz="4" w:space="0" w:color="auto"/>
@@ -3085,11 +3245,20 @@
                 <w:color w:val="000000"/>
               </w:rPr>
             </w:pPr>
-          </w:p>
-        </w:tc>
-        <w:tc>
-          <w:tcPr>
-            <w:tcW w:w="1260" w:type="dxa"/>
+            <w:r>
+              <w:rPr>
+                <w:rFonts w:ascii="Verdana" w:eastAsia="MS Mincho" w:hAnsi="Verdana"/>
+                <w:i w:val="0"/>
+                <w:iCs w:val="0"/>
+                <w:color w:val="000000"/>
+              </w:rPr>
+              <w:t>2-10-2020</w:t>
+            </w:r>
+          </w:p>
+        </w:tc>
+        <w:tc>
+          <w:tcPr>
+            <w:tcW w:w="1259" w:type="dxa"/>
             <w:tcBorders>
               <w:top w:val="single" w:sz="4" w:space="0" w:color="auto"/>
               <w:left w:val="single" w:sz="4" w:space="0" w:color="auto"/>
@@ -3107,6 +3276,15 @@
                 <w:color w:val="000000"/>
               </w:rPr>
             </w:pPr>
+            <w:r>
+              <w:rPr>
+                <w:rFonts w:ascii="Verdana" w:eastAsia="MS Mincho" w:hAnsi="Verdana"/>
+                <w:i w:val="0"/>
+                <w:iCs w:val="0"/>
+                <w:color w:val="000000"/>
+              </w:rPr>
+              <w:t>1.1</w:t>
+            </w:r>
           </w:p>
         </w:tc>
       </w:tr>
@@ -3116,7 +3294,7 @@
         </w:trPr>
         <w:tc>
           <w:tcPr>
-            <w:tcW w:w="3130" w:type="dxa"/>
+            <w:tcW w:w="3064" w:type="dxa"/>
             <w:tcBorders>
               <w:top w:val="single" w:sz="4" w:space="0" w:color="auto"/>
               <w:left w:val="single" w:sz="4" w:space="0" w:color="auto"/>
@@ -3134,11 +3312,31 @@
                 <w:color w:val="000000"/>
               </w:rPr>
             </w:pPr>
-          </w:p>
-        </w:tc>
-        <w:tc>
-          <w:tcPr>
-            <w:tcW w:w="3420" w:type="dxa"/>
+            <w:r>
+              <w:rPr>
+                <w:rFonts w:ascii="Verdana" w:eastAsia="MS Mincho" w:hAnsi="Verdana"/>
+                <w:i w:val="0"/>
+                <w:iCs w:val="0"/>
+                <w:color w:val="000000"/>
+              </w:rPr>
+              <w:t xml:space="preserve">Roy </w:t>
+            </w:r>
+            <w:proofErr w:type="spellStart"/>
+            <w:r>
+              <w:rPr>
+                <w:rFonts w:ascii="Verdana" w:eastAsia="MS Mincho" w:hAnsi="Verdana"/>
+                <w:i w:val="0"/>
+                <w:iCs w:val="0"/>
+                <w:color w:val="000000"/>
+              </w:rPr>
+              <w:t>Schottert</w:t>
+            </w:r>
+            <w:proofErr w:type="spellEnd"/>
+          </w:p>
+        </w:tc>
+        <w:tc>
+          <w:tcPr>
+            <w:tcW w:w="3344" w:type="dxa"/>
             <w:tcBorders>
               <w:top w:val="single" w:sz="4" w:space="0" w:color="auto"/>
               <w:left w:val="single" w:sz="4" w:space="0" w:color="auto"/>
@@ -3156,11 +3354,20 @@
                 <w:color w:val="000000"/>
               </w:rPr>
             </w:pPr>
-          </w:p>
-        </w:tc>
-        <w:tc>
-          <w:tcPr>
-            <w:tcW w:w="1080" w:type="dxa"/>
+            <w:r>
+              <w:rPr>
+                <w:rFonts w:ascii="Verdana" w:eastAsia="MS Mincho" w:hAnsi="Verdana"/>
+                <w:i w:val="0"/>
+                <w:iCs w:val="0"/>
+                <w:color w:val="000000"/>
+              </w:rPr>
+              <w:t>Teamlid</w:t>
+            </w:r>
+          </w:p>
+        </w:tc>
+        <w:tc>
+          <w:tcPr>
+            <w:tcW w:w="1223" w:type="dxa"/>
             <w:tcBorders>
               <w:top w:val="single" w:sz="4" w:space="0" w:color="auto"/>
               <w:left w:val="single" w:sz="4" w:space="0" w:color="auto"/>
@@ -3178,11 +3385,20 @@
                 <w:color w:val="000000"/>
               </w:rPr>
             </w:pPr>
-          </w:p>
-        </w:tc>
-        <w:tc>
-          <w:tcPr>
-            <w:tcW w:w="1260" w:type="dxa"/>
+            <w:r>
+              <w:rPr>
+                <w:rFonts w:ascii="Verdana" w:eastAsia="MS Mincho" w:hAnsi="Verdana"/>
+                <w:i w:val="0"/>
+                <w:iCs w:val="0"/>
+                <w:color w:val="000000"/>
+              </w:rPr>
+              <w:t>2-10-2020</w:t>
+            </w:r>
+          </w:p>
+        </w:tc>
+        <w:tc>
+          <w:tcPr>
+            <w:tcW w:w="1259" w:type="dxa"/>
             <w:tcBorders>
               <w:top w:val="single" w:sz="4" w:space="0" w:color="auto"/>
               <w:left w:val="single" w:sz="4" w:space="0" w:color="auto"/>
@@ -3200,6 +3416,15 @@
                 <w:color w:val="000000"/>
               </w:rPr>
             </w:pPr>
+            <w:r>
+              <w:rPr>
+                <w:rFonts w:ascii="Verdana" w:eastAsia="MS Mincho" w:hAnsi="Verdana"/>
+                <w:i w:val="0"/>
+                <w:iCs w:val="0"/>
+                <w:color w:val="000000"/>
+              </w:rPr>
+              <w:t>1.1</w:t>
+            </w:r>
           </w:p>
         </w:tc>
       </w:tr>
@@ -3209,7 +3434,7 @@
         </w:trPr>
         <w:tc>
           <w:tcPr>
-            <w:tcW w:w="3130" w:type="dxa"/>
+            <w:tcW w:w="3064" w:type="dxa"/>
             <w:tcBorders>
               <w:top w:val="single" w:sz="4" w:space="0" w:color="auto"/>
               <w:left w:val="single" w:sz="4" w:space="0" w:color="auto"/>
@@ -3227,11 +3452,20 @@
                 <w:color w:val="000000"/>
               </w:rPr>
             </w:pPr>
-          </w:p>
-        </w:tc>
-        <w:tc>
-          <w:tcPr>
-            <w:tcW w:w="3420" w:type="dxa"/>
+            <w:r>
+              <w:rPr>
+                <w:rFonts w:ascii="Verdana" w:eastAsia="MS Mincho" w:hAnsi="Verdana"/>
+                <w:i w:val="0"/>
+                <w:iCs w:val="0"/>
+                <w:color w:val="000000"/>
+              </w:rPr>
+              <w:t>Jeremy Vermeulen</w:t>
+            </w:r>
+          </w:p>
+        </w:tc>
+        <w:tc>
+          <w:tcPr>
+            <w:tcW w:w="3344" w:type="dxa"/>
             <w:tcBorders>
               <w:top w:val="single" w:sz="4" w:space="0" w:color="auto"/>
               <w:left w:val="single" w:sz="4" w:space="0" w:color="auto"/>
@@ -3249,11 +3483,20 @@
                 <w:color w:val="000000"/>
               </w:rPr>
             </w:pPr>
-          </w:p>
-        </w:tc>
-        <w:tc>
-          <w:tcPr>
-            <w:tcW w:w="1080" w:type="dxa"/>
+            <w:r>
+              <w:rPr>
+                <w:rFonts w:ascii="Verdana" w:eastAsia="MS Mincho" w:hAnsi="Verdana"/>
+                <w:i w:val="0"/>
+                <w:iCs w:val="0"/>
+                <w:color w:val="000000"/>
+              </w:rPr>
+              <w:t>Teamlid</w:t>
+            </w:r>
+          </w:p>
+        </w:tc>
+        <w:tc>
+          <w:tcPr>
+            <w:tcW w:w="1223" w:type="dxa"/>
             <w:tcBorders>
               <w:top w:val="single" w:sz="4" w:space="0" w:color="auto"/>
               <w:left w:val="single" w:sz="4" w:space="0" w:color="auto"/>
@@ -3271,11 +3514,20 @@
                 <w:color w:val="000000"/>
               </w:rPr>
             </w:pPr>
-          </w:p>
-        </w:tc>
-        <w:tc>
-          <w:tcPr>
-            <w:tcW w:w="1260" w:type="dxa"/>
+            <w:r>
+              <w:rPr>
+                <w:rFonts w:ascii="Verdana" w:eastAsia="MS Mincho" w:hAnsi="Verdana"/>
+                <w:i w:val="0"/>
+                <w:iCs w:val="0"/>
+                <w:color w:val="000000"/>
+              </w:rPr>
+              <w:t>2-10-2020</w:t>
+            </w:r>
+          </w:p>
+        </w:tc>
+        <w:tc>
+          <w:tcPr>
+            <w:tcW w:w="1259" w:type="dxa"/>
             <w:tcBorders>
               <w:top w:val="single" w:sz="4" w:space="0" w:color="auto"/>
               <w:left w:val="single" w:sz="4" w:space="0" w:color="auto"/>
@@ -3293,6 +3545,273 @@
                 <w:color w:val="000000"/>
               </w:rPr>
             </w:pPr>
+            <w:r>
+              <w:rPr>
+                <w:rFonts w:ascii="Verdana" w:eastAsia="MS Mincho" w:hAnsi="Verdana"/>
+                <w:i w:val="0"/>
+                <w:iCs w:val="0"/>
+                <w:color w:val="000000"/>
+              </w:rPr>
+              <w:t>1.1</w:t>
+            </w:r>
+          </w:p>
+        </w:tc>
+      </w:tr>
+      <w:tr>
+        <w:trPr>
+          <w:trHeight w:val="255"/>
+        </w:trPr>
+        <w:tc>
+          <w:tcPr>
+            <w:tcW w:w="3064" w:type="dxa"/>
+            <w:tcBorders>
+              <w:top w:val="single" w:sz="4" w:space="0" w:color="auto"/>
+              <w:left w:val="single" w:sz="4" w:space="0" w:color="auto"/>
+              <w:bottom w:val="single" w:sz="4" w:space="0" w:color="auto"/>
+              <w:right w:val="single" w:sz="4" w:space="0" w:color="auto"/>
+            </w:tcBorders>
+          </w:tcPr>
+          <w:p>
+            <w:pPr>
+              <w:pStyle w:val="Tekstzonderopmaak"/>
+              <w:rPr>
+                <w:rFonts w:ascii="Verdana" w:eastAsia="MS Mincho" w:hAnsi="Verdana"/>
+                <w:i w:val="0"/>
+                <w:iCs w:val="0"/>
+                <w:color w:val="000000"/>
+              </w:rPr>
+            </w:pPr>
+            <w:r>
+              <w:rPr>
+                <w:rFonts w:ascii="Verdana" w:eastAsia="MS Mincho" w:hAnsi="Verdana"/>
+                <w:i w:val="0"/>
+                <w:iCs w:val="0"/>
+                <w:color w:val="000000"/>
+              </w:rPr>
+              <w:t>Gijs Koopmans</w:t>
+            </w:r>
+          </w:p>
+        </w:tc>
+        <w:tc>
+          <w:tcPr>
+            <w:tcW w:w="3344" w:type="dxa"/>
+            <w:tcBorders>
+              <w:top w:val="single" w:sz="4" w:space="0" w:color="auto"/>
+              <w:left w:val="single" w:sz="4" w:space="0" w:color="auto"/>
+              <w:bottom w:val="single" w:sz="4" w:space="0" w:color="auto"/>
+              <w:right w:val="single" w:sz="4" w:space="0" w:color="auto"/>
+            </w:tcBorders>
+          </w:tcPr>
+          <w:p>
+            <w:pPr>
+              <w:pStyle w:val="Tekstzonderopmaak"/>
+              <w:rPr>
+                <w:rFonts w:ascii="Verdana" w:eastAsia="MS Mincho" w:hAnsi="Verdana"/>
+                <w:i w:val="0"/>
+                <w:iCs w:val="0"/>
+                <w:color w:val="000000"/>
+              </w:rPr>
+            </w:pPr>
+            <w:r>
+              <w:rPr>
+                <w:rFonts w:ascii="Verdana" w:eastAsia="MS Mincho" w:hAnsi="Verdana"/>
+                <w:i w:val="0"/>
+                <w:iCs w:val="0"/>
+                <w:color w:val="000000"/>
+              </w:rPr>
+              <w:t>Teamlid</w:t>
+            </w:r>
+          </w:p>
+        </w:tc>
+        <w:tc>
+          <w:tcPr>
+            <w:tcW w:w="1223" w:type="dxa"/>
+            <w:tcBorders>
+              <w:top w:val="single" w:sz="4" w:space="0" w:color="auto"/>
+              <w:left w:val="single" w:sz="4" w:space="0" w:color="auto"/>
+              <w:bottom w:val="single" w:sz="4" w:space="0" w:color="auto"/>
+              <w:right w:val="single" w:sz="4" w:space="0" w:color="auto"/>
+            </w:tcBorders>
+          </w:tcPr>
+          <w:p>
+            <w:pPr>
+              <w:pStyle w:val="Tekstzonderopmaak"/>
+              <w:rPr>
+                <w:rFonts w:ascii="Verdana" w:eastAsia="MS Mincho" w:hAnsi="Verdana"/>
+                <w:i w:val="0"/>
+                <w:iCs w:val="0"/>
+                <w:color w:val="000000"/>
+              </w:rPr>
+            </w:pPr>
+            <w:r>
+              <w:rPr>
+                <w:rFonts w:ascii="Verdana" w:eastAsia="MS Mincho" w:hAnsi="Verdana"/>
+                <w:i w:val="0"/>
+                <w:iCs w:val="0"/>
+                <w:color w:val="000000"/>
+              </w:rPr>
+              <w:t>2-10-2020</w:t>
+            </w:r>
+          </w:p>
+        </w:tc>
+        <w:tc>
+          <w:tcPr>
+            <w:tcW w:w="1259" w:type="dxa"/>
+            <w:tcBorders>
+              <w:top w:val="single" w:sz="4" w:space="0" w:color="auto"/>
+              <w:left w:val="single" w:sz="4" w:space="0" w:color="auto"/>
+              <w:bottom w:val="single" w:sz="4" w:space="0" w:color="auto"/>
+              <w:right w:val="single" w:sz="4" w:space="0" w:color="auto"/>
+            </w:tcBorders>
+          </w:tcPr>
+          <w:p>
+            <w:pPr>
+              <w:pStyle w:val="Tekstzonderopmaak"/>
+              <w:rPr>
+                <w:rFonts w:ascii="Verdana" w:eastAsia="MS Mincho" w:hAnsi="Verdana"/>
+                <w:i w:val="0"/>
+                <w:iCs w:val="0"/>
+                <w:color w:val="000000"/>
+              </w:rPr>
+            </w:pPr>
+            <w:r>
+              <w:rPr>
+                <w:rFonts w:ascii="Verdana" w:eastAsia="MS Mincho" w:hAnsi="Verdana"/>
+                <w:i w:val="0"/>
+                <w:iCs w:val="0"/>
+                <w:color w:val="000000"/>
+              </w:rPr>
+              <w:t>1.1</w:t>
+            </w:r>
+          </w:p>
+        </w:tc>
+      </w:tr>
+      <w:tr>
+        <w:trPr>
+          <w:trHeight w:val="255"/>
+        </w:trPr>
+        <w:tc>
+          <w:tcPr>
+            <w:tcW w:w="3064" w:type="dxa"/>
+            <w:tcBorders>
+              <w:top w:val="single" w:sz="4" w:space="0" w:color="auto"/>
+              <w:left w:val="single" w:sz="4" w:space="0" w:color="auto"/>
+              <w:bottom w:val="single" w:sz="4" w:space="0" w:color="auto"/>
+              <w:right w:val="single" w:sz="4" w:space="0" w:color="auto"/>
+            </w:tcBorders>
+          </w:tcPr>
+          <w:p>
+            <w:pPr>
+              <w:pStyle w:val="Tekstzonderopmaak"/>
+              <w:rPr>
+                <w:rFonts w:ascii="Verdana" w:eastAsia="MS Mincho" w:hAnsi="Verdana"/>
+                <w:i w:val="0"/>
+                <w:iCs w:val="0"/>
+                <w:color w:val="000000"/>
+              </w:rPr>
+            </w:pPr>
+            <w:r>
+              <w:rPr>
+                <w:rFonts w:ascii="Verdana" w:eastAsia="MS Mincho" w:hAnsi="Verdana"/>
+                <w:i w:val="0"/>
+                <w:iCs w:val="0"/>
+                <w:color w:val="000000"/>
+              </w:rPr>
+              <w:t>Ivar Post</w:t>
+            </w:r>
+          </w:p>
+        </w:tc>
+        <w:tc>
+          <w:tcPr>
+            <w:tcW w:w="3344" w:type="dxa"/>
+            <w:tcBorders>
+              <w:top w:val="single" w:sz="4" w:space="0" w:color="auto"/>
+              <w:left w:val="single" w:sz="4" w:space="0" w:color="auto"/>
+              <w:bottom w:val="single" w:sz="4" w:space="0" w:color="auto"/>
+              <w:right w:val="single" w:sz="4" w:space="0" w:color="auto"/>
+            </w:tcBorders>
+          </w:tcPr>
+          <w:p>
+            <w:pPr>
+              <w:pStyle w:val="Tekstzonderopmaak"/>
+              <w:rPr>
+                <w:rFonts w:ascii="Verdana" w:eastAsia="MS Mincho" w:hAnsi="Verdana"/>
+                <w:i w:val="0"/>
+                <w:iCs w:val="0"/>
+                <w:color w:val="000000"/>
+              </w:rPr>
+            </w:pPr>
+            <w:r>
+              <w:rPr>
+                <w:rFonts w:ascii="Verdana" w:eastAsia="MS Mincho" w:hAnsi="Verdana"/>
+                <w:i w:val="0"/>
+                <w:iCs w:val="0"/>
+                <w:color w:val="000000"/>
+              </w:rPr>
+              <w:t>Teamlid</w:t>
+            </w:r>
+          </w:p>
+        </w:tc>
+        <w:tc>
+          <w:tcPr>
+            <w:tcW w:w="1223" w:type="dxa"/>
+            <w:tcBorders>
+              <w:top w:val="single" w:sz="4" w:space="0" w:color="auto"/>
+              <w:left w:val="single" w:sz="4" w:space="0" w:color="auto"/>
+              <w:bottom w:val="single" w:sz="4" w:space="0" w:color="auto"/>
+              <w:right w:val="single" w:sz="4" w:space="0" w:color="auto"/>
+            </w:tcBorders>
+          </w:tcPr>
+          <w:p>
+            <w:pPr>
+              <w:pStyle w:val="Tekstzonderopmaak"/>
+              <w:rPr>
+                <w:rFonts w:ascii="Verdana" w:eastAsia="MS Mincho" w:hAnsi="Verdana"/>
+                <w:i w:val="0"/>
+                <w:iCs w:val="0"/>
+                <w:color w:val="000000"/>
+              </w:rPr>
+            </w:pPr>
+            <w:r>
+              <w:rPr>
+                <w:rFonts w:ascii="Verdana" w:eastAsia="MS Mincho" w:hAnsi="Verdana"/>
+                <w:i w:val="0"/>
+                <w:iCs w:val="0"/>
+                <w:color w:val="000000"/>
+              </w:rPr>
+              <w:t>2-10-2020</w:t>
+            </w:r>
+          </w:p>
+        </w:tc>
+        <w:tc>
+          <w:tcPr>
+            <w:tcW w:w="1259" w:type="dxa"/>
+            <w:tcBorders>
+              <w:top w:val="single" w:sz="4" w:space="0" w:color="auto"/>
+              <w:left w:val="single" w:sz="4" w:space="0" w:color="auto"/>
+              <w:bottom w:val="single" w:sz="4" w:space="0" w:color="auto"/>
+              <w:right w:val="single" w:sz="4" w:space="0" w:color="auto"/>
+            </w:tcBorders>
+          </w:tcPr>
+          <w:p>
+            <w:pPr>
+              <w:pStyle w:val="Tekstzonderopmaak"/>
+              <w:rPr>
+                <w:rFonts w:ascii="Verdana" w:eastAsia="MS Mincho" w:hAnsi="Verdana"/>
+                <w:i w:val="0"/>
+                <w:iCs w:val="0"/>
+                <w:color w:val="000000"/>
+              </w:rPr>
+            </w:pPr>
+            <w:r>
+              <w:rPr>
+                <w:rFonts w:ascii="Verdana" w:eastAsia="MS Mincho" w:hAnsi="Verdana"/>
+                <w:i w:val="0"/>
+                <w:iCs w:val="0"/>
+                <w:color w:val="000000"/>
+              </w:rPr>
+              <w:t>1.1</w:t>
+            </w:r>
           </w:p>
         </w:tc>
       </w:tr>
@@ -7219,21 +7738,7 @@
     </w:r>
     <w:r>
       <w:tab/>
-    </w:r>
-    <w:r>
-      <w:fldChar w:fldCharType="begin"/>
-    </w:r>
-    <w:r>
-      <w:instrText xml:space="preserve"> DOCPROPERTY "Datum"  \* MERGEFORMAT </w:instrText>
-    </w:r>
-    <w:r>
-      <w:fldChar w:fldCharType="separate"/>
-    </w:r>
-    <w:r>
-      <w:t>Vul de datum in</w:t>
-    </w:r>
-    <w:r>
-      <w:fldChar w:fldCharType="end"/>
+      <w:t>2-10-2020</w:t>
     </w:r>
   </w:p>
   <w:p>
@@ -7257,19 +7762,7 @@
       <w:tab/>
     </w:r>
     <w:r>
-      <w:fldChar w:fldCharType="begin"/>
-    </w:r>
-    <w:r>
-      <w:instrText xml:space="preserve"> DOCPROPERTY "Versie"  \* MERGEFORMAT </w:instrText>
-    </w:r>
-    <w:r>
-      <w:fldChar w:fldCharType="separate"/>
-    </w:r>
-    <w:r>
-      <w:t>Vul de versie in</w:t>
-    </w:r>
-    <w:r>
-      <w:fldChar w:fldCharType="end"/>
+      <w:t>1.1</w:t>
     </w:r>
   </w:p>
   <w:p>
@@ -7402,41 +7895,21 @@
     <w:pPr>
       <w:pStyle w:val="Koptekst"/>
     </w:pPr>
-    <w:r>
-      <w:fldChar w:fldCharType="begin"/>
-    </w:r>
-    <w:r>
-      <w:instrText xml:space="preserve"> TITLE  \* MERGEFORMAT </w:instrText>
-    </w:r>
-    <w:r>
-      <w:fldChar w:fldCharType="separate"/>
-    </w:r>
-    <w:r>
-      <w:t>Business Case</w:t>
-    </w:r>
-    <w:r>
-      <w:fldChar w:fldCharType="end"/>
-    </w:r>
+    <w:fldSimple w:instr=" TITLE  \* MERGEFORMAT ">
+      <w:r>
+        <w:t>Business Case</w:t>
+      </w:r>
+    </w:fldSimple>
   </w:p>
   <w:p>
     <w:pPr>
       <w:pStyle w:val="Koptekst"/>
     </w:pPr>
-    <w:r>
-      <w:fldChar w:fldCharType="begin"/>
-    </w:r>
-    <w:r>
-      <w:instrText xml:space="preserve"> SUBJECT  \* MERGEFORMAT </w:instrText>
-    </w:r>
-    <w:r>
-      <w:fldChar w:fldCharType="separate"/>
-    </w:r>
-    <w:r>
-      <w:t>Naam van het project</w:t>
-    </w:r>
-    <w:r>
-      <w:fldChar w:fldCharType="end"/>
-    </w:r>
+    <w:fldSimple w:instr=" SUBJECT  \* MERGEFORMAT ">
+      <w:r>
+        <w:t>Naam van het project</w:t>
+      </w:r>
+    </w:fldSimple>
   </w:p>
 </w:hdr>
 </file>
@@ -7448,42 +7921,22 @@
       <w:pStyle w:val="Koptekst"/>
       <w:ind w:left="0"/>
     </w:pPr>
-    <w:r>
-      <w:fldChar w:fldCharType="begin"/>
-    </w:r>
-    <w:r>
-      <w:instrText xml:space="preserve"> TITLE  \* MERGEFORMAT </w:instrText>
-    </w:r>
-    <w:r>
-      <w:fldChar w:fldCharType="separate"/>
-    </w:r>
-    <w:r>
-      <w:t>Business Case</w:t>
-    </w:r>
-    <w:r>
-      <w:fldChar w:fldCharType="end"/>
-    </w:r>
+    <w:fldSimple w:instr=" TITLE  \* MERGEFORMAT ">
+      <w:r>
+        <w:t>Business Case</w:t>
+      </w:r>
+    </w:fldSimple>
   </w:p>
   <w:p>
     <w:pPr>
       <w:pStyle w:val="Koptekst"/>
       <w:ind w:left="0"/>
     </w:pPr>
-    <w:r>
-      <w:fldChar w:fldCharType="begin"/>
-    </w:r>
-    <w:r>
-      <w:instrText xml:space="preserve"> SUBJECT  \* MERGEFORMAT </w:instrText>
-    </w:r>
-    <w:r>
-      <w:fldChar w:fldCharType="separate"/>
-    </w:r>
-    <w:r>
-      <w:t>Naam van het project</w:t>
-    </w:r>
-    <w:r>
-      <w:fldChar w:fldCharType="end"/>
-    </w:r>
+    <w:fldSimple w:instr=" SUBJECT  \* MERGEFORMAT ">
+      <w:r>
+        <w:t>Naam van het project</w:t>
+      </w:r>
+    </w:fldSimple>
   </w:p>
 </w:hdr>
 </file>
@@ -8602,7 +9055,7 @@
     <w:lsdException w:name="Table Web 2" w:semiHidden="1" w:unhideWhenUsed="1"/>
     <w:lsdException w:name="Table Web 3" w:semiHidden="1" w:unhideWhenUsed="1"/>
     <w:lsdException w:name="Balloon Text" w:semiHidden="1" w:unhideWhenUsed="1"/>
-    <w:lsdException w:name="Table Grid" w:semiHidden="1" w:uiPriority="59" w:unhideWhenUsed="1"/>
+    <w:lsdException w:name="Table Grid" w:uiPriority="59"/>
     <w:lsdException w:name="Table Theme" w:semiHidden="1" w:unhideWhenUsed="1"/>
     <w:lsdException w:name="Placeholder Text" w:semiHidden="1"/>
     <w:lsdException w:name="No Spacing" w:uiPriority="1" w:qFormat="1"/>
@@ -9994,26 +10447,6 @@
 </file>
 
 <file path=customXml/item1.xml><?xml version="1.0" encoding="utf-8"?>
-<b:Sources xmlns:b="http://schemas.openxmlformats.org/officeDocument/2006/bibliography" xmlns="http://schemas.openxmlformats.org/officeDocument/2006/bibliography" SelectedStyle="\APASixthEditionOfficeOnline.xsl" StyleName="APA Sixth Edition" Version="6">
-  <b:Source>
-    <b:Tag>WWi19</b:Tag>
-    <b:SourceType>Report</b:SourceType>
-    <b:Guid>{8916BB82-C683-42F9-A589-36258130BDAF}</b:Guid>
-    <b:Title>The year 2020 in retrospect</b:Title>
-    <b:Year>2019</b:Year>
-    <b:Author>
-      <b:Author>
-        <b:Corporate>NerdyGadgets</b:Corporate>
-      </b:Author>
-    </b:Author>
-    <b:Publisher>NerdyGadgets</b:Publisher>
-    <b:City>New York</b:City>
-    <b:RefOrder>1</b:RefOrder>
-  </b:Source>
-</b:Sources>
-</file>
-
-<file path=customXml/item2.xml><?xml version="1.0" encoding="utf-8"?>
 <ct:contentTypeSchema xmlns:ct="http://schemas.microsoft.com/office/2006/metadata/contentType" xmlns:ma="http://schemas.microsoft.com/office/2006/metadata/properties/metaAttributes" ct:_="" ma:_="" ma:contentTypeName="Document" ma:contentTypeID="0x01010031DCE2413392E94399C66D8B3C6C85EE" ma:contentTypeVersion="11" ma:contentTypeDescription="Een nieuw document maken." ma:contentTypeScope="" ma:versionID="ecaeb53ef39f7dced4039396bfb5225c">
   <xsd:schema xmlns:xsd="http://www.w3.org/2001/XMLSchema" xmlns:xs="http://www.w3.org/2001/XMLSchema" xmlns:p="http://schemas.microsoft.com/office/2006/metadata/properties" xmlns:ns2="e7647ff1-e2f7-42a1-a68c-3c96587cf758" xmlns:ns3="7178be8b-d0ef-4995-97d9-396f4bad9a56" targetNamespace="http://schemas.microsoft.com/office/2006/metadata/properties" ma:root="true" ma:fieldsID="051855bee6cd9dc669ac4e71707befca" ns2:_="" ns3:_="">
     <xsd:import namespace="e7647ff1-e2f7-42a1-a68c-3c96587cf758"/>
@@ -10222,7 +10655,35 @@
 </ct:contentTypeSchema>
 </file>
 
+<file path=customXml/item2.xml><?xml version="1.0" encoding="utf-8"?>
+<b:Sources xmlns:b="http://schemas.openxmlformats.org/officeDocument/2006/bibliography" xmlns="http://schemas.openxmlformats.org/officeDocument/2006/bibliography" SelectedStyle="\APASixthEditionOfficeOnline.xsl" StyleName="APA Sixth Edition" Version="6">
+  <b:Source>
+    <b:Tag>WWi19</b:Tag>
+    <b:SourceType>Report</b:SourceType>
+    <b:Guid>{8916BB82-C683-42F9-A589-36258130BDAF}</b:Guid>
+    <b:Title>The year 2020 in retrospect</b:Title>
+    <b:Year>2019</b:Year>
+    <b:Author>
+      <b:Author>
+        <b:Corporate>NerdyGadgets</b:Corporate>
+      </b:Author>
+    </b:Author>
+    <b:Publisher>NerdyGadgets</b:Publisher>
+    <b:City>New York</b:City>
+    <b:RefOrder>1</b:RefOrder>
+  </b:Source>
+</b:Sources>
+</file>
+
 <file path=customXml/item3.xml><?xml version="1.0" encoding="utf-8"?>
+<p:properties xmlns:p="http://schemas.microsoft.com/office/2006/metadata/properties" xmlns:xsi="http://www.w3.org/2001/XMLSchema-instance" xmlns:pc="http://schemas.microsoft.com/office/infopath/2007/PartnerControls">
+  <documentManagement>
+    <_Flow_SignoffStatus xmlns="e7647ff1-e2f7-42a1-a68c-3c96587cf758" xsi:nil="true"/>
+  </documentManagement>
+</p:properties>
+</file>
+
+<file path=customXml/item4.xml><?xml version="1.0" encoding="utf-8"?>
 <?mso-contentType ?>
 <FormTemplates xmlns="http://schemas.microsoft.com/sharepoint/v3/contenttype/forms">
   <Display>DocumentLibraryForm</Display>
@@ -10231,23 +10692,7 @@
 </FormTemplates>
 </file>
 
-<file path=customXml/item4.xml><?xml version="1.0" encoding="utf-8"?>
-<p:properties xmlns:p="http://schemas.microsoft.com/office/2006/metadata/properties" xmlns:xsi="http://www.w3.org/2001/XMLSchema-instance" xmlns:pc="http://schemas.microsoft.com/office/infopath/2007/PartnerControls">
-  <documentManagement>
-    <_Flow_SignoffStatus xmlns="e7647ff1-e2f7-42a1-a68c-3c96587cf758" xsi:nil="true"/>
-  </documentManagement>
-</p:properties>
-</file>
-
 <file path=customXml/itemProps1.xml><?xml version="1.0" encoding="utf-8"?>
-<ds:datastoreItem xmlns:ds="http://schemas.openxmlformats.org/officeDocument/2006/customXml" ds:itemID="{9090BFBA-6039-4009-B3B7-AE9B3D15D371}">
-  <ds:schemaRefs>
-    <ds:schemaRef ds:uri="http://schemas.openxmlformats.org/officeDocument/2006/bibliography"/>
-  </ds:schemaRefs>
-</ds:datastoreItem>
-</file>
-
-<file path=customXml/itemProps2.xml><?xml version="1.0" encoding="utf-8"?>
 <ds:datastoreItem xmlns:ds="http://schemas.openxmlformats.org/officeDocument/2006/customXml" ds:itemID="{1C559D34-4C94-4DC1-8342-12D843A2216B}">
   <ds:schemaRefs>
     <ds:schemaRef ds:uri="http://schemas.microsoft.com/office/2006/metadata/contentType"/>
@@ -10266,15 +10711,15 @@
 </ds:datastoreItem>
 </file>
 
-<file path=customXml/itemProps3.xml><?xml version="1.0" encoding="utf-8"?>
-<ds:datastoreItem xmlns:ds="http://schemas.openxmlformats.org/officeDocument/2006/customXml" ds:itemID="{368FE4F7-9C31-41A3-90C9-B59E6F09C6C4}">
+<file path=customXml/itemProps2.xml><?xml version="1.0" encoding="utf-8"?>
+<ds:datastoreItem xmlns:ds="http://schemas.openxmlformats.org/officeDocument/2006/customXml" ds:itemID="{9090BFBA-6039-4009-B3B7-AE9B3D15D371}">
   <ds:schemaRefs>
-    <ds:schemaRef ds:uri="http://schemas.microsoft.com/sharepoint/v3/contenttype/forms"/>
+    <ds:schemaRef ds:uri="http://schemas.openxmlformats.org/officeDocument/2006/bibliography"/>
   </ds:schemaRefs>
 </ds:datastoreItem>
 </file>
 
-<file path=customXml/itemProps4.xml><?xml version="1.0" encoding="utf-8"?>
+<file path=customXml/itemProps3.xml><?xml version="1.0" encoding="utf-8"?>
 <ds:datastoreItem xmlns:ds="http://schemas.openxmlformats.org/officeDocument/2006/customXml" ds:itemID="{8B2C2D04-9D4F-4D28-A0EE-A369E2B35DCB}">
   <ds:schemaRefs>
     <ds:schemaRef ds:uri="http://schemas.microsoft.com/office/2006/metadata/properties"/>
@@ -10282,4 +10727,12 @@
     <ds:schemaRef ds:uri="e7647ff1-e2f7-42a1-a68c-3c96587cf758"/>
   </ds:schemaRefs>
 </ds:datastoreItem>
+</file>
+
+<file path=customXml/itemProps4.xml><?xml version="1.0" encoding="utf-8"?>
+<ds:datastoreItem xmlns:ds="http://schemas.openxmlformats.org/officeDocument/2006/customXml" ds:itemID="{368FE4F7-9C31-41A3-90C9-B59E6F09C6C4}">
+  <ds:schemaRefs>
+    <ds:schemaRef ds:uri="http://schemas.microsoft.com/sharepoint/v3/contenttype/forms"/>
+  </ds:schemaRefs>
+</ds:datastoreItem>
 </file>
</xml_diff>